<commit_message>
edded loading messages in new threads
</commit_message>
<xml_diff>
--- a/DP.324041599.314827478.docx
+++ b/DP.324041599.314827478.docx
@@ -271,286 +271,81 @@
           <w:u w:val="single"/>
         </w:rPr>
       </w:pPr>
-    </w:p>
-    <w:p>
-      <w:pPr>
-        <w:bidi/>
-        <w:jc w:val="center"/>
-        <w:rPr>
-          <w:b/>
-          <w:bCs/>
-          <w:u w:val="single"/>
-        </w:rPr>
-      </w:pPr>
-    </w:p>
-    <w:p>
-      <w:pPr>
-        <w:bidi/>
-        <w:jc w:val="center"/>
-        <w:rPr>
-          <w:b/>
-          <w:bCs/>
-          <w:u w:val="single"/>
-        </w:rPr>
-      </w:pPr>
-    </w:p>
-    <w:p>
-      <w:pPr>
-        <w:bidi/>
-        <w:jc w:val="center"/>
-        <w:rPr>
-          <w:b/>
-          <w:bCs/>
-          <w:u w:val="single"/>
-        </w:rPr>
-      </w:pPr>
-    </w:p>
-    <w:p>
-      <w:pPr>
-        <w:bidi/>
-        <w:jc w:val="center"/>
-        <w:rPr>
-          <w:b/>
-          <w:bCs/>
-          <w:u w:val="single"/>
-        </w:rPr>
-      </w:pPr>
-    </w:p>
-    <w:p>
-      <w:pPr>
-        <w:bidi/>
-        <w:jc w:val="center"/>
-        <w:rPr>
-          <w:b/>
-          <w:bCs/>
-          <w:u w:val="single"/>
-        </w:rPr>
-      </w:pPr>
-    </w:p>
-    <w:p>
-      <w:pPr>
-        <w:bidi/>
-        <w:jc w:val="center"/>
-        <w:rPr>
-          <w:b/>
-          <w:bCs/>
-          <w:u w:val="single"/>
-        </w:rPr>
-      </w:pPr>
-    </w:p>
-    <w:p>
-      <w:pPr>
-        <w:bidi/>
-        <w:jc w:val="center"/>
-        <w:rPr>
-          <w:b/>
-          <w:bCs/>
-          <w:u w:val="single"/>
-        </w:rPr>
-      </w:pPr>
-    </w:p>
-    <w:p>
-      <w:pPr>
-        <w:bidi/>
-        <w:jc w:val="center"/>
-        <w:rPr>
-          <w:b/>
-          <w:bCs/>
-          <w:u w:val="single"/>
-        </w:rPr>
-      </w:pPr>
-    </w:p>
-    <w:p>
-      <w:pPr>
-        <w:bidi/>
-        <w:jc w:val="center"/>
-        <w:rPr>
-          <w:b/>
-          <w:bCs/>
-          <w:u w:val="single"/>
-        </w:rPr>
-      </w:pPr>
-    </w:p>
-    <w:p>
-      <w:pPr>
-        <w:bidi/>
-        <w:jc w:val="center"/>
-        <w:rPr>
-          <w:b/>
-          <w:bCs/>
-          <w:u w:val="single"/>
-        </w:rPr>
-      </w:pPr>
-    </w:p>
-    <w:p>
-      <w:pPr>
-        <w:bidi/>
-        <w:jc w:val="center"/>
-        <w:rPr>
-          <w:b/>
-          <w:bCs/>
-          <w:u w:val="single"/>
-        </w:rPr>
-      </w:pPr>
-    </w:p>
-    <w:p>
-      <w:pPr>
-        <w:bidi/>
-        <w:jc w:val="center"/>
-        <w:rPr>
-          <w:b/>
-          <w:bCs/>
-          <w:u w:val="single"/>
-        </w:rPr>
-      </w:pPr>
-    </w:p>
-    <w:p>
-      <w:pPr>
-        <w:bidi/>
-        <w:jc w:val="center"/>
-        <w:rPr>
-          <w:b/>
-          <w:bCs/>
-          <w:u w:val="single"/>
-        </w:rPr>
-      </w:pPr>
-    </w:p>
-    <w:p>
-      <w:pPr>
-        <w:bidi/>
-        <w:jc w:val="center"/>
-        <w:rPr>
-          <w:b/>
-          <w:bCs/>
-          <w:u w:val="single"/>
-        </w:rPr>
-      </w:pPr>
-    </w:p>
-    <w:p>
-      <w:pPr>
-        <w:bidi/>
-        <w:jc w:val="center"/>
-        <w:rPr>
-          <w:b/>
-          <w:bCs/>
-          <w:u w:val="single"/>
-        </w:rPr>
-      </w:pPr>
-    </w:p>
-    <w:p>
-      <w:pPr>
-        <w:bidi/>
-        <w:jc w:val="center"/>
-        <w:rPr>
-          <w:b/>
-          <w:bCs/>
-          <w:u w:val="single"/>
-        </w:rPr>
-      </w:pPr>
-    </w:p>
-    <w:p>
-      <w:pPr>
-        <w:bidi/>
-        <w:jc w:val="center"/>
-        <w:rPr>
-          <w:b/>
-          <w:bCs/>
-          <w:u w:val="single"/>
-        </w:rPr>
-      </w:pPr>
-    </w:p>
-    <w:p>
-      <w:pPr>
-        <w:bidi/>
-        <w:jc w:val="center"/>
-        <w:rPr>
-          <w:b/>
-          <w:bCs/>
-          <w:u w:val="single"/>
-        </w:rPr>
-      </w:pPr>
-    </w:p>
-    <w:p>
-      <w:pPr>
-        <w:bidi/>
-        <w:jc w:val="center"/>
-        <w:rPr>
-          <w:b/>
-          <w:bCs/>
-          <w:u w:val="single"/>
-        </w:rPr>
-      </w:pPr>
-    </w:p>
-    <w:p>
-      <w:pPr>
-        <w:bidi/>
-        <w:jc w:val="center"/>
-        <w:rPr>
-          <w:b/>
-          <w:bCs/>
-          <w:u w:val="single"/>
-        </w:rPr>
-      </w:pPr>
-    </w:p>
-    <w:p>
-      <w:pPr>
-        <w:bidi/>
-        <w:jc w:val="center"/>
-        <w:rPr>
-          <w:b/>
-          <w:bCs/>
-          <w:u w:val="single"/>
-        </w:rPr>
-      </w:pPr>
-    </w:p>
-    <w:p>
-      <w:pPr>
-        <w:bidi/>
-        <w:jc w:val="center"/>
-        <w:rPr>
-          <w:b/>
-          <w:bCs/>
-          <w:u w:val="single"/>
-        </w:rPr>
-      </w:pPr>
-    </w:p>
-    <w:p>
-      <w:pPr>
-        <w:bidi/>
-        <w:jc w:val="center"/>
-        <w:rPr>
-          <w:b/>
-          <w:bCs/>
-          <w:u w:val="single"/>
-        </w:rPr>
-      </w:pPr>
-    </w:p>
-    <w:p>
-      <w:pPr>
-        <w:bidi/>
-        <w:jc w:val="center"/>
-        <w:rPr>
-          <w:b/>
-          <w:bCs/>
-          <w:u w:val="single"/>
-        </w:rPr>
-      </w:pPr>
-    </w:p>
-    <w:p>
-      <w:pPr>
-        <w:bidi/>
-        <w:jc w:val="center"/>
-        <w:rPr>
-          <w:b/>
-          <w:bCs/>
-          <w:u w:val="single"/>
-        </w:rPr>
-      </w:pPr>
-    </w:p>
-    <w:p>
-      <w:pPr>
-        <w:bidi/>
-        <w:jc w:val="center"/>
+      <w:r>
+        <w:rPr>
+          <w:b/>
+          <w:bCs/>
+          <w:noProof/>
+          <w:u w:val="single"/>
+        </w:rPr>
+        <w:drawing>
+          <wp:inline distT="0" distB="0" distL="0" distR="0" wp14:anchorId="141D9004" wp14:editId="6B0D6B83">
+            <wp:extent cx="4998720" cy="7448791"/>
+            <wp:effectExtent l="0" t="0" r="0" b="0"/>
+            <wp:docPr id="1495052012" name="Picture 1" descr="A screenshot of a computer&#10;&#10;AI-generated content may be incorrect."/>
+            <wp:cNvGraphicFramePr>
+              <a:graphicFrameLocks xmlns:a="http://schemas.openxmlformats.org/drawingml/2006/main" noChangeAspect="1"/>
+            </wp:cNvGraphicFramePr>
+            <a:graphic xmlns:a="http://schemas.openxmlformats.org/drawingml/2006/main">
+              <a:graphicData uri="http://schemas.openxmlformats.org/drawingml/2006/picture">
+                <pic:pic xmlns:pic="http://schemas.openxmlformats.org/drawingml/2006/picture">
+                  <pic:nvPicPr>
+                    <pic:cNvPr id="1495052012" name="Picture 1" descr="A screenshot of a computer&#10;&#10;AI-generated content may be incorrect."/>
+                    <pic:cNvPicPr/>
+                  </pic:nvPicPr>
+                  <pic:blipFill>
+                    <a:blip r:embed="rId6" cstate="print">
+                      <a:extLst>
+                        <a:ext uri="{28A0092B-C50C-407E-A947-70E740481C1C}">
+                          <a14:useLocalDpi xmlns:a14="http://schemas.microsoft.com/office/drawing/2010/main" val="0"/>
+                        </a:ext>
+                      </a:extLst>
+                    </a:blip>
+                    <a:stretch>
+                      <a:fillRect/>
+                    </a:stretch>
+                  </pic:blipFill>
+                  <pic:spPr>
+                    <a:xfrm>
+                      <a:off x="0" y="0"/>
+                      <a:ext cx="5005907" cy="7459501"/>
+                    </a:xfrm>
+                    <a:prstGeom prst="rect">
+                      <a:avLst/>
+                    </a:prstGeom>
+                  </pic:spPr>
+                </pic:pic>
+              </a:graphicData>
+            </a:graphic>
+          </wp:inline>
+        </w:drawing>
+      </w:r>
+    </w:p>
+    <w:p>
+      <w:pPr>
+        <w:bidi/>
+        <w:jc w:val="center"/>
+        <w:rPr>
+          <w:b/>
+          <w:bCs/>
+          <w:u w:val="single"/>
+        </w:rPr>
+      </w:pPr>
+    </w:p>
+    <w:p>
+      <w:pPr>
+        <w:bidi/>
+        <w:jc w:val="center"/>
+        <w:rPr>
+          <w:b/>
+          <w:bCs/>
+          <w:u w:val="single"/>
+        </w:rPr>
+      </w:pPr>
+    </w:p>
+    <w:p>
+      <w:pPr>
+        <w:bidi/>
         <w:rPr>
           <w:b/>
           <w:bCs/>
@@ -602,7 +397,7 @@
                     </pic:cNvPicPr>
                   </pic:nvPicPr>
                   <pic:blipFill>
-                    <a:blip r:embed="rId6">
+                    <a:blip r:embed="rId7">
                       <a:extLst>
                         <a:ext uri="{28A0092B-C50C-407E-A947-70E740481C1C}">
                           <a14:useLocalDpi xmlns:a14="http://schemas.microsoft.com/office/drawing/2010/main" val="0"/>
@@ -860,6 +655,7 @@
           <w:rFonts w:cs="Arial"/>
           <w:b/>
           <w:bCs/>
+          <w:noProof/>
           <w:u w:val="single"/>
           <w:rtl/>
         </w:rPr>
@@ -887,7 +683,7 @@
                     <pic:cNvPicPr/>
                   </pic:nvPicPr>
                   <pic:blipFill>
-                    <a:blip r:embed="rId7">
+                    <a:blip r:embed="rId8">
                       <a:extLst>
                         <a:ext uri="{28A0092B-C50C-407E-A947-70E740481C1C}">
                           <a14:useLocalDpi xmlns:a14="http://schemas.microsoft.com/office/drawing/2010/main" val="0"/>
@@ -970,6 +766,7 @@
           <w:rFonts w:cs="Arial"/>
           <w:b/>
           <w:bCs/>
+          <w:noProof/>
           <w:u w:val="single"/>
           <w:rtl/>
         </w:rPr>
@@ -989,7 +786,7 @@
                     <pic:cNvPicPr/>
                   </pic:nvPicPr>
                   <pic:blipFill>
-                    <a:blip r:embed="rId8"/>
+                    <a:blip r:embed="rId9"/>
                     <a:stretch>
                       <a:fillRect/>
                     </a:stretch>
@@ -1160,17 +957,18 @@
         <w:bidi/>
         <w:jc w:val="center"/>
         <w:rPr>
-          <w:rFonts w:cs="Arial" w:hint="cs"/>
-          <w:b/>
-          <w:bCs/>
-          <w:u w:val="single"/>
-        </w:rPr>
-      </w:pPr>
-      <w:r>
-        <w:rPr>
           <w:rFonts w:cs="Arial"/>
           <w:b/>
           <w:bCs/>
+          <w:u w:val="single"/>
+        </w:rPr>
+      </w:pPr>
+      <w:r>
+        <w:rPr>
+          <w:rFonts w:cs="Arial"/>
+          <w:b/>
+          <w:bCs/>
+          <w:noProof/>
           <w:u w:val="single"/>
           <w:rtl/>
         </w:rPr>
@@ -1198,7 +996,7 @@
                     <pic:cNvPicPr/>
                   </pic:nvPicPr>
                   <pic:blipFill>
-                    <a:blip r:embed="rId9">
+                    <a:blip r:embed="rId10">
                       <a:extLst>
                         <a:ext uri="{28A0092B-C50C-407E-A947-70E740481C1C}">
                           <a14:useLocalDpi xmlns:a14="http://schemas.microsoft.com/office/drawing/2010/main" val="0"/>
@@ -1258,27 +1056,58 @@
     <w:p>
       <w:pPr>
         <w:bidi/>
-        <w:rPr>
-          <w:rtl/>
-        </w:rPr>
-      </w:pPr>
-    </w:p>
-    <w:p>
-      <w:pPr>
-        <w:bidi/>
-        <w:jc w:val="center"/>
-        <w:rPr>
-          <w:b/>
-          <w:bCs/>
-          <w:u w:val="single"/>
-        </w:rPr>
-      </w:pPr>
-      <w:r>
-        <w:rPr>
-          <w:b/>
-          <w:bCs/>
-          <w:u w:val="single"/>
-        </w:rPr>
+      </w:pPr>
+    </w:p>
+    <w:p>
+      <w:pPr>
+        <w:bidi/>
+      </w:pPr>
+    </w:p>
+    <w:p>
+      <w:pPr>
+        <w:bidi/>
+      </w:pPr>
+    </w:p>
+    <w:p>
+      <w:pPr>
+        <w:bidi/>
+      </w:pPr>
+    </w:p>
+    <w:p>
+      <w:pPr>
+        <w:bidi/>
+      </w:pPr>
+    </w:p>
+    <w:p>
+      <w:pPr>
+        <w:bidi/>
+      </w:pPr>
+    </w:p>
+    <w:p>
+      <w:pPr>
+        <w:bidi/>
+        <w:rPr>
+          <w:rtl/>
+        </w:rPr>
+      </w:pPr>
+    </w:p>
+    <w:p>
+      <w:pPr>
+        <w:bidi/>
+        <w:jc w:val="center"/>
+        <w:rPr>
+          <w:b/>
+          <w:bCs/>
+          <w:u w:val="single"/>
+        </w:rPr>
+      </w:pPr>
+      <w:r>
+        <w:rPr>
+          <w:b/>
+          <w:bCs/>
+          <w:u w:val="single"/>
+        </w:rPr>
+        <w:lastRenderedPageBreak/>
         <w:t>Higher Or Lower</w:t>
       </w:r>
     </w:p>
@@ -1287,12 +1116,170 @@
         <w:bidi/>
         <w:jc w:val="center"/>
         <w:rPr>
-          <w:rFonts w:hint="cs"/>
-          <w:b/>
-          <w:bCs/>
-          <w:u w:val="single"/>
-        </w:rPr>
-      </w:pPr>
+          <w:b/>
+          <w:bCs/>
+          <w:u w:val="single"/>
+        </w:rPr>
+      </w:pPr>
+      <w:r>
+        <w:rPr>
+          <w:rFonts w:cs="Arial"/>
+          <w:b/>
+          <w:bCs/>
+          <w:u w:val="single"/>
+          <w:rtl/>
+        </w:rPr>
+        <w:drawing>
+          <wp:inline distT="0" distB="0" distL="0" distR="0" wp14:anchorId="412116B8" wp14:editId="75CC83D1">
+            <wp:extent cx="5731510" cy="3778885"/>
+            <wp:effectExtent l="0" t="0" r="2540" b="0"/>
+            <wp:docPr id="360079466" name="Picture 1"/>
+            <wp:cNvGraphicFramePr>
+              <a:graphicFrameLocks xmlns:a="http://schemas.openxmlformats.org/drawingml/2006/main" noChangeAspect="1"/>
+            </wp:cNvGraphicFramePr>
+            <a:graphic xmlns:a="http://schemas.openxmlformats.org/drawingml/2006/main">
+              <a:graphicData uri="http://schemas.openxmlformats.org/drawingml/2006/picture">
+                <pic:pic xmlns:pic="http://schemas.openxmlformats.org/drawingml/2006/picture">
+                  <pic:nvPicPr>
+                    <pic:cNvPr id="360079466" name=""/>
+                    <pic:cNvPicPr/>
+                  </pic:nvPicPr>
+                  <pic:blipFill>
+                    <a:blip r:embed="rId11"/>
+                    <a:stretch>
+                      <a:fillRect/>
+                    </a:stretch>
+                  </pic:blipFill>
+                  <pic:spPr>
+                    <a:xfrm>
+                      <a:off x="0" y="0"/>
+                      <a:ext cx="5731510" cy="3778885"/>
+                    </a:xfrm>
+                    <a:prstGeom prst="rect">
+                      <a:avLst/>
+                    </a:prstGeom>
+                  </pic:spPr>
+                </pic:pic>
+              </a:graphicData>
+            </a:graphic>
+          </wp:inline>
+        </w:drawing>
+      </w:r>
+    </w:p>
+    <w:p>
+      <w:pPr>
+        <w:bidi/>
+        <w:rPr>
+          <w:b/>
+          <w:bCs/>
+          <w:u w:val="single"/>
+        </w:rPr>
+      </w:pPr>
+    </w:p>
+    <w:p>
+      <w:pPr>
+        <w:bidi/>
+        <w:rPr>
+          <w:rFonts w:asciiTheme="minorBidi" w:hAnsiTheme="minorBidi"/>
+          <w:rtl/>
+        </w:rPr>
+      </w:pPr>
+      <w:r>
+        <w:rPr>
+          <w:rFonts w:asciiTheme="minorBidi" w:hAnsiTheme="minorBidi" w:hint="cs"/>
+          <w:rtl/>
+        </w:rPr>
+        <w:t>פיצ'ר זה מאפשר למשתמש להשוות בין הקבוצות והעמודים אחריהם הוא עוקב, ובין הפוסטים שלו לפי כמות הלייקים שלהם</w:t>
+      </w:r>
+      <w:r>
+        <w:rPr>
+          <w:rFonts w:asciiTheme="minorBidi" w:hAnsiTheme="minorBidi" w:hint="cs"/>
+          <w:rtl/>
+        </w:rPr>
+        <w:t>,</w:t>
+      </w:r>
+      <w:r>
+        <w:rPr>
+          <w:rFonts w:asciiTheme="minorBidi" w:hAnsiTheme="minorBidi" w:hint="cs"/>
+          <w:rtl/>
+        </w:rPr>
+        <w:t xml:space="preserve"> ולשחק במשחק בו הוא מנחש בכל סיבוב האם </w:t>
+      </w:r>
+      <w:r>
+        <w:rPr>
+          <w:rFonts w:asciiTheme="minorBidi" w:hAnsiTheme="minorBidi" w:hint="cs"/>
+          <w:rtl/>
+        </w:rPr>
+        <w:t>הפריט המוצג משמאל הוא בעל יותר או פחות לייקים מהאובייקט המוצג מימין במטרה להגיע לרצף ניחושים מוצלחים מקסימלי.</w:t>
+      </w:r>
+    </w:p>
+    <w:p>
+      <w:pPr>
+        <w:bidi/>
+        <w:rPr>
+          <w:rFonts w:asciiTheme="minorBidi" w:hAnsiTheme="minorBidi" w:hint="cs"/>
+          <w:rtl/>
+        </w:rPr>
+      </w:pPr>
+      <w:r>
+        <w:rPr>
+          <w:rFonts w:asciiTheme="minorBidi" w:hAnsiTheme="minorBidi" w:hint="cs"/>
+          <w:rtl/>
+        </w:rPr>
+        <w:t>תחילת המשחק תתבצע ע"י כפתור ה</w:t>
+      </w:r>
+      <w:r>
+        <w:rPr>
+          <w:rFonts w:asciiTheme="minorBidi" w:hAnsiTheme="minorBidi"/>
+        </w:rPr>
+        <w:t xml:space="preserve"> start new game-</w:t>
+      </w:r>
+      <w:r>
+        <w:rPr>
+          <w:rFonts w:asciiTheme="minorBidi" w:hAnsiTheme="minorBidi" w:hint="cs"/>
+          <w:rtl/>
+        </w:rPr>
+        <w:t xml:space="preserve">, וניחושי המשתמש יתבצעו על ידי הכפתורים </w:t>
+      </w:r>
+      <w:r>
+        <w:rPr>
+          <w:rFonts w:asciiTheme="minorBidi" w:hAnsiTheme="minorBidi"/>
+        </w:rPr>
+        <w:t>higher</w:t>
+      </w:r>
+      <w:r>
+        <w:rPr>
+          <w:rFonts w:asciiTheme="minorBidi" w:hAnsiTheme="minorBidi" w:hint="cs"/>
+          <w:rtl/>
+        </w:rPr>
+        <w:t xml:space="preserve"> ו-</w:t>
+      </w:r>
+      <w:r>
+        <w:rPr>
+          <w:rFonts w:asciiTheme="minorBidi" w:hAnsiTheme="minorBidi"/>
+        </w:rPr>
+        <w:t>lower</w:t>
+      </w:r>
+      <w:r>
+        <w:rPr>
+          <w:rFonts w:asciiTheme="minorBidi" w:hAnsiTheme="minorBidi" w:hint="cs"/>
+          <w:rtl/>
+        </w:rPr>
+        <w:t xml:space="preserve">. המשחק ממשיך עד לניחוש לא מוצלח, ניתן תמיד לנסות מחדש ע"י הקשה חוזרת על </w:t>
+      </w:r>
+      <w:r>
+        <w:rPr>
+          <w:rFonts w:asciiTheme="minorBidi" w:hAnsiTheme="minorBidi"/>
+        </w:rPr>
+        <w:t>start new game</w:t>
+      </w:r>
+      <w:r>
+        <w:rPr>
+          <w:rFonts w:asciiTheme="minorBidi" w:hAnsiTheme="minorBidi" w:hint="cs"/>
+          <w:rtl/>
+        </w:rPr>
+        <w:t>.</w:t>
+      </w:r>
     </w:p>
     <w:sectPr>
       <w:pgSz w:w="11906" w:h="16838"/>

</xml_diff>

<commit_message>
edited HL ft in dox
</commit_message>
<xml_diff>
--- a/DP.324041599.314827478.docx
+++ b/DP.324041599.314827478.docx
@@ -239,19 +239,11 @@
         </w:rPr>
         <w:t xml:space="preserve">לכמת כל </w:t>
       </w:r>
-      <w:proofErr w:type="spellStart"/>
-      <w:r>
-        <w:rPr>
-          <w:rFonts w:asciiTheme="minorBidi" w:hAnsiTheme="minorBidi"/>
-        </w:rPr>
-        <w:t>FacebookObject</w:t>
-      </w:r>
-      <w:proofErr w:type="spellEnd"/>
-      <w:r>
-        <w:rPr>
-          <w:rFonts w:asciiTheme="minorBidi" w:hAnsiTheme="minorBidi"/>
-        </w:rPr>
-        <w:t xml:space="preserve"> </w:t>
+      <w:r>
+        <w:rPr>
+          <w:rFonts w:asciiTheme="minorBidi" w:hAnsiTheme="minorBidi"/>
+        </w:rPr>
+        <w:t xml:space="preserve">FacebookObject </w:t>
       </w:r>
       <w:r>
         <w:rPr>
@@ -401,14 +393,12 @@
         </w:rPr>
         <w:t xml:space="preserve"> </w:t>
       </w:r>
-      <w:proofErr w:type="spellStart"/>
       <w:r>
         <w:rPr>
           <w:rFonts w:asciiTheme="minorBidi" w:hAnsiTheme="minorBidi"/>
         </w:rPr>
         <w:t>IfacebookObjectAdapter</w:t>
       </w:r>
-      <w:proofErr w:type="spellEnd"/>
       <w:r>
         <w:rPr>
           <w:rFonts w:asciiTheme="minorBidi" w:hAnsiTheme="minorBidi" w:hint="cs"/>
@@ -455,14 +445,12 @@
         </w:rPr>
         <w:t>), קישור לתמונה שמייצגת את האובייקט (</w:t>
       </w:r>
-      <w:proofErr w:type="spellStart"/>
       <w:r>
         <w:rPr>
           <w:rFonts w:asciiTheme="minorBidi" w:hAnsiTheme="minorBidi"/>
         </w:rPr>
         <w:t>ImageURL</w:t>
       </w:r>
-      <w:proofErr w:type="spellEnd"/>
       <w:r>
         <w:rPr>
           <w:rFonts w:asciiTheme="minorBidi" w:hAnsiTheme="minorBidi" w:hint="cs"/>
@@ -492,14 +480,12 @@
           <w:rtl/>
         </w:rPr>
       </w:pPr>
-      <w:proofErr w:type="spellStart"/>
       <w:r>
         <w:rPr>
           <w:rFonts w:asciiTheme="minorBidi" w:hAnsiTheme="minorBidi"/>
         </w:rPr>
         <w:t>FbGroupAdapter</w:t>
       </w:r>
-      <w:proofErr w:type="spellEnd"/>
       <w:r>
         <w:rPr>
           <w:rFonts w:asciiTheme="minorBidi" w:hAnsiTheme="minorBidi" w:hint="cs"/>
@@ -536,7 +522,6 @@
           <w:rtl/>
         </w:rPr>
       </w:pPr>
-      <w:proofErr w:type="spellStart"/>
       <w:r>
         <w:rPr>
           <w:rFonts w:asciiTheme="minorBidi" w:hAnsiTheme="minorBidi"/>
@@ -555,7 +540,6 @@
         </w:rPr>
         <w:t>Adapter</w:t>
       </w:r>
-      <w:proofErr w:type="spellEnd"/>
       <w:r>
         <w:rPr>
           <w:rFonts w:asciiTheme="minorBidi" w:hAnsiTheme="minorBidi" w:hint="cs"/>
@@ -605,7 +589,6 @@
           <w:rtl/>
         </w:rPr>
       </w:pPr>
-      <w:proofErr w:type="spellStart"/>
       <w:r>
         <w:rPr>
           <w:rFonts w:asciiTheme="minorBidi" w:hAnsiTheme="minorBidi"/>
@@ -624,7 +607,6 @@
         </w:rPr>
         <w:t>Adapter</w:t>
       </w:r>
-      <w:proofErr w:type="spellEnd"/>
       <w:r>
         <w:rPr>
           <w:rFonts w:asciiTheme="minorBidi" w:hAnsiTheme="minorBidi" w:hint="cs"/>
@@ -654,7 +636,6 @@
           <w:rtl/>
         </w:rPr>
       </w:pPr>
-      <w:proofErr w:type="spellStart"/>
       <w:r>
         <w:rPr>
           <w:rFonts w:asciiTheme="minorBidi" w:hAnsiTheme="minorBidi"/>
@@ -662,7 +643,6 @@
         <w:lastRenderedPageBreak/>
         <w:t>FbPhotoAdapter</w:t>
       </w:r>
-      <w:proofErr w:type="spellEnd"/>
       <w:r>
         <w:rPr>
           <w:rFonts w:asciiTheme="minorBidi" w:hAnsiTheme="minorBidi" w:hint="cs"/>
@@ -818,6 +798,7 @@
       <w:r>
         <w:rPr>
           <w:rFonts w:asciiTheme="minorBidi" w:hAnsiTheme="minorBidi"/>
+          <w:noProof/>
           <w:lang w:val="en-IL"/>
         </w:rPr>
         <w:lastRenderedPageBreak/>
@@ -1119,14 +1100,12 @@
           <w:rtl/>
         </w:rPr>
       </w:pPr>
-      <w:proofErr w:type="spellStart"/>
       <w:r>
         <w:rPr>
           <w:rFonts w:asciiTheme="minorBidi" w:hAnsiTheme="minorBidi"/>
         </w:rPr>
         <w:t>FacebookObjectAdapterFactory</w:t>
       </w:r>
-      <w:proofErr w:type="spellEnd"/>
       <w:r>
         <w:rPr>
           <w:rFonts w:asciiTheme="minorBidi" w:hAnsiTheme="minorBidi" w:hint="cs"/>
@@ -1164,14 +1143,12 @@
         </w:rPr>
         <w:t>מ</w:t>
       </w:r>
-      <w:proofErr w:type="spellStart"/>
       <w:r>
         <w:rPr>
           <w:rFonts w:asciiTheme="minorBidi" w:hAnsiTheme="minorBidi"/>
         </w:rPr>
         <w:t>FacebookObject</w:t>
       </w:r>
-      <w:proofErr w:type="spellEnd"/>
       <w:r>
         <w:rPr>
           <w:rFonts w:asciiTheme="minorBidi" w:hAnsiTheme="minorBidi" w:hint="cs"/>
@@ -1221,14 +1198,12 @@
         </w:rPr>
         <w:t>מחלקות שיורשות מ</w:t>
       </w:r>
-      <w:proofErr w:type="spellStart"/>
       <w:r>
         <w:rPr>
           <w:rFonts w:asciiTheme="minorBidi" w:hAnsiTheme="minorBidi"/>
         </w:rPr>
         <w:t>FacebookObject</w:t>
       </w:r>
-      <w:proofErr w:type="spellEnd"/>
       <w:r>
         <w:rPr>
           <w:rFonts w:asciiTheme="minorBidi" w:hAnsiTheme="minorBidi" w:hint="cs"/>
@@ -1243,14 +1218,12 @@
         </w:rPr>
         <w:t xml:space="preserve">מופע באוסף נקרא למתודה הראשונה שתחזיר את האדאפטר המתאים לה. המתודה מחזירה אוסף של </w:t>
       </w:r>
-      <w:proofErr w:type="spellStart"/>
       <w:r>
         <w:rPr>
           <w:rFonts w:asciiTheme="minorBidi" w:hAnsiTheme="minorBidi"/>
         </w:rPr>
         <w:t>FbObjectAdapter</w:t>
       </w:r>
-      <w:proofErr w:type="spellEnd"/>
       <w:r>
         <w:rPr>
           <w:rFonts w:asciiTheme="minorBidi" w:hAnsiTheme="minorBidi" w:hint="cs"/>
@@ -1279,14 +1252,12 @@
         </w:rPr>
         <w:t xml:space="preserve">המחלקה מחזיקה גם פרופרטי של היוזר על מנת לספק לקונסטרקטור של </w:t>
       </w:r>
-      <w:proofErr w:type="spellStart"/>
       <w:r>
         <w:rPr>
           <w:rFonts w:asciiTheme="minorBidi" w:hAnsiTheme="minorBidi"/>
         </w:rPr>
         <w:t>PostAdapter</w:t>
       </w:r>
-      <w:proofErr w:type="spellEnd"/>
       <w:r>
         <w:rPr>
           <w:rFonts w:asciiTheme="minorBidi" w:hAnsiTheme="minorBidi" w:hint="cs"/>
@@ -1884,14 +1855,12 @@
           <w:rtl/>
         </w:rPr>
       </w:pPr>
-      <w:proofErr w:type="spellStart"/>
       <w:r>
         <w:rPr>
           <w:rFonts w:asciiTheme="minorBidi" w:hAnsiTheme="minorBidi"/>
         </w:rPr>
         <w:t>SingletonRandomizer</w:t>
       </w:r>
-      <w:proofErr w:type="spellEnd"/>
       <w:r>
         <w:rPr>
           <w:rFonts w:asciiTheme="minorBidi" w:hAnsiTheme="minorBidi" w:hint="cs"/>
@@ -2349,7 +2318,6 @@
           <w:bCs/>
         </w:rPr>
       </w:pPr>
-      <w:proofErr w:type="spellStart"/>
       <w:r>
         <w:rPr>
           <w:rFonts w:asciiTheme="minorBidi" w:hAnsiTheme="minorBidi"/>
@@ -2358,7 +2326,6 @@
         </w:rPr>
         <w:t>mainForm</w:t>
       </w:r>
-      <w:proofErr w:type="spellEnd"/>
     </w:p>
     <w:p>
       <w:pPr>
@@ -2403,7 +2370,6 @@
           <w:bCs/>
         </w:rPr>
       </w:pPr>
-      <w:proofErr w:type="spellStart"/>
       <w:r>
         <w:rPr>
           <w:rFonts w:asciiTheme="minorBidi" w:hAnsiTheme="minorBidi"/>
@@ -2420,7 +2386,6 @@
         </w:rPr>
         <w:t>PhotogenicYearFeature</w:t>
       </w:r>
-      <w:proofErr w:type="spellEnd"/>
     </w:p>
     <w:p>
       <w:pPr>
@@ -2437,14 +2402,12 @@
         </w:rPr>
         <w:t xml:space="preserve">פתיחת התהליכון מתבצע בהרצת </w:t>
       </w:r>
-      <w:proofErr w:type="spellStart"/>
       <w:r>
         <w:rPr>
           <w:rFonts w:asciiTheme="minorBidi" w:hAnsiTheme="minorBidi"/>
         </w:rPr>
         <w:t>loadPhotoStats</w:t>
       </w:r>
-      <w:proofErr w:type="spellEnd"/>
       <w:r>
         <w:rPr>
           <w:rFonts w:asciiTheme="minorBidi" w:hAnsiTheme="minorBidi" w:hint="cs"/>
@@ -2472,14 +2435,12 @@
         </w:rPr>
         <w:t xml:space="preserve">במקום שהמשתמש יקבל טופס קפוא מימשנו מחלקת </w:t>
       </w:r>
-      <w:proofErr w:type="spellStart"/>
       <w:r>
         <w:rPr>
           <w:rFonts w:asciiTheme="minorBidi" w:hAnsiTheme="minorBidi"/>
         </w:rPr>
         <w:t>LoadingTextAnimator</w:t>
       </w:r>
-      <w:proofErr w:type="spellEnd"/>
       <w:r>
         <w:rPr>
           <w:rFonts w:asciiTheme="minorBidi" w:hAnsiTheme="minorBidi" w:hint="cs"/>
@@ -2522,7 +2483,6 @@
           <w:lang w:val="en-IL"/>
         </w:rPr>
       </w:pPr>
-      <w:proofErr w:type="spellStart"/>
       <w:r>
         <w:rPr>
           <w:rFonts w:asciiTheme="minorBidi" w:hAnsiTheme="minorBidi"/>
@@ -2532,57 +2492,35 @@
         </w:rPr>
         <w:t>HigherLowerFeature</w:t>
       </w:r>
-      <w:proofErr w:type="spellEnd"/>
     </w:p>
     <w:p>
       <w:pPr>
         <w:bidi/>
         <w:ind w:left="360"/>
         <w:rPr>
-          <w:rFonts w:asciiTheme="minorBidi" w:hAnsiTheme="minorBidi"/>
-        </w:rPr>
-      </w:pPr>
-      <w:r>
-        <w:rPr>
-          <w:rFonts w:asciiTheme="minorBidi" w:hAnsiTheme="minorBidi" w:hint="cs"/>
-          <w:rtl/>
-        </w:rPr>
-        <w:t xml:space="preserve">הרצת פעולות המשחק על תהליכון נפרד (למשל </w:t>
-      </w:r>
-      <w:proofErr w:type="spellStart"/>
-      <w:r>
-        <w:rPr>
-          <w:rFonts w:asciiTheme="minorBidi" w:hAnsiTheme="minorBidi"/>
-        </w:rPr>
-        <w:t>processGuesshigher</w:t>
-      </w:r>
-      <w:proofErr w:type="spellEnd"/>
-      <w:r>
-        <w:rPr>
-          <w:rFonts w:asciiTheme="minorBidi" w:hAnsiTheme="minorBidi"/>
-        </w:rPr>
-        <w:t>/Lower</w:t>
-      </w:r>
-      <w:r>
-        <w:rPr>
-          <w:rFonts w:asciiTheme="minorBidi" w:hAnsiTheme="minorBidi" w:hint="cs"/>
-          <w:rtl/>
-        </w:rPr>
-        <w:t>).</w:t>
-      </w:r>
-      <w:r>
-        <w:rPr>
-          <w:rFonts w:asciiTheme="minorBidi" w:hAnsiTheme="minorBidi"/>
-          <w:rtl/>
-        </w:rPr>
-        <w:br/>
-      </w:r>
-      <w:r>
-        <w:rPr>
-          <w:rFonts w:asciiTheme="minorBidi" w:hAnsiTheme="minorBidi" w:hint="cs"/>
-          <w:rtl/>
-        </w:rPr>
-        <w:t xml:space="preserve">זאת במטרה שממשק המשתמש לא ייתקע בזמן עיבוד סבב המשחק והחלפת אובייקטים / תמונות. </w:t>
+          <w:rFonts w:asciiTheme="minorBidi" w:hAnsiTheme="minorBidi" w:hint="cs"/>
+          <w:rtl/>
+        </w:rPr>
+      </w:pPr>
+      <w:r>
+        <w:rPr>
+          <w:rFonts w:asciiTheme="minorBidi" w:hAnsiTheme="minorBidi" w:hint="cs"/>
+          <w:rtl/>
+        </w:rPr>
+        <w:t>טעינת המשחק, והבאת האובייקטים עבורו מתבצעת באופן אסינכרוני על מנת לקצר את הליך ההמתנה, ולאפשר לשחקן לבצע אינטרקציה עם החלון במהלך הטעינה. הודעות למשתמש בעת הטעינה מופיעות באופן אסינכרוני.</w:t>
+      </w:r>
+      <w:r>
+        <w:rPr>
+          <w:rFonts w:asciiTheme="minorBidi" w:hAnsiTheme="minorBidi"/>
+        </w:rPr>
+        <w:t xml:space="preserve"> </w:t>
+      </w:r>
+      <w:r>
+        <w:rPr>
+          <w:rFonts w:asciiTheme="minorBidi" w:hAnsiTheme="minorBidi" w:hint="cs"/>
+          <w:rtl/>
+        </w:rPr>
+        <w:t xml:space="preserve"> לוגיקת המשחק (האם בחירת המשתמש הייתה נכונה במסגרת המשחק) נקראת באופן אסינכרוני על מנת שהמשתמש יוכל לבצע אינטרקציה עם החלון בזמן החישובים, והשינויים הקורים בלוגיקת המשחק.</w:t>
       </w:r>
     </w:p>
     <w:p>
@@ -2727,6 +2665,7 @@
           <w:bCs/>
           <w:rtl/>
         </w:rPr>
+        <w:lastRenderedPageBreak/>
         <w:t xml:space="preserve">נקודות בקוד של </w:t>
       </w:r>
       <w:r>
@@ -2761,7 +2700,6 @@
           <w:rFonts w:asciiTheme="minorBidi" w:hAnsiTheme="minorBidi"/>
           <w:rtl/>
         </w:rPr>
-        <w:lastRenderedPageBreak/>
         <w:t>בפרויקט שלנו נעשה שימוש ב־</w:t>
       </w:r>
       <w:r>
@@ -2824,9 +2762,8 @@
           <w:bCs/>
           <w:lang w:val="en-IL"/>
         </w:rPr>
-        <w:t xml:space="preserve">• </w:t>
-      </w:r>
-      <w:proofErr w:type="spellStart"/>
+        <w:t>• MainForm</w:t>
+      </w:r>
       <w:r>
         <w:rPr>
           <w:rFonts w:asciiTheme="minorBidi" w:hAnsiTheme="minorBidi"/>
@@ -2834,335 +2771,134 @@
           <w:bCs/>
           <w:lang w:val="en-IL"/>
         </w:rPr>
-        <w:t>MainForm</w:t>
-      </w:r>
-      <w:proofErr w:type="spellEnd"/>
-      <w:r>
+        <w:br/>
+      </w:r>
+      <w:r>
+        <w:rPr>
+          <w:rFonts w:asciiTheme="minorBidi" w:hAnsiTheme="minorBidi"/>
+          <w:rtl/>
+        </w:rPr>
+        <w:t>בטופס הראשי נעשה שימוש ב־</w:t>
+      </w:r>
+      <w:r>
+        <w:rPr>
+          <w:rFonts w:asciiTheme="minorBidi" w:hAnsiTheme="minorBidi"/>
+        </w:rPr>
+        <w:t xml:space="preserve"> </w:t>
+      </w:r>
+      <w:r>
+        <w:rPr>
+          <w:rFonts w:asciiTheme="minorBidi" w:hAnsiTheme="minorBidi"/>
+          <w:lang w:val="en-IL"/>
+        </w:rPr>
+        <w:t xml:space="preserve">BindingSource </w:t>
+      </w:r>
+      <w:r>
+        <w:rPr>
+          <w:rFonts w:asciiTheme="minorBidi" w:hAnsiTheme="minorBidi"/>
+          <w:rtl/>
+        </w:rPr>
+        <w:t>לצורך קישור בין אוספי הנתונים של המשתמש (כגון פוסטים, עמודים, חברים וקבוצות) לבין רכיבי</w:t>
+      </w:r>
+      <w:r>
+        <w:rPr>
+          <w:rFonts w:asciiTheme="minorBidi" w:hAnsiTheme="minorBidi"/>
+          <w:lang w:val="en-IL"/>
+        </w:rPr>
+        <w:t xml:space="preserve"> UI </w:t>
+      </w:r>
+      <w:r>
+        <w:rPr>
+          <w:rFonts w:asciiTheme="minorBidi" w:hAnsiTheme="minorBidi"/>
+          <w:rtl/>
+        </w:rPr>
+        <w:t xml:space="preserve">כמו </w:t>
+      </w:r>
+      <w:r>
+        <w:rPr>
+          <w:rFonts w:asciiTheme="minorBidi" w:hAnsiTheme="minorBidi"/>
+          <w:lang w:val="en-IL"/>
+        </w:rPr>
+        <w:t xml:space="preserve">ListBox </w:t>
+      </w:r>
+      <w:r>
+        <w:rPr>
+          <w:rFonts w:asciiTheme="minorBidi" w:hAnsiTheme="minorBidi"/>
+          <w:rtl/>
+        </w:rPr>
+        <w:t>ו־</w:t>
+      </w:r>
+      <w:r>
+        <w:rPr>
+          <w:rFonts w:asciiTheme="minorBidi" w:hAnsiTheme="minorBidi"/>
+          <w:lang w:val="en-IL"/>
+        </w:rPr>
+        <w:t>PictureBox</w:t>
+      </w:r>
+      <w:r>
+        <w:rPr>
+          <w:rFonts w:asciiTheme="minorBidi" w:hAnsiTheme="minorBidi" w:hint="cs"/>
+          <w:rtl/>
+          <w:lang w:val="en-IL"/>
+        </w:rPr>
+        <w:t>.</w:t>
+      </w:r>
+    </w:p>
+    <w:p>
+      <w:pPr>
+        <w:bidi/>
+        <w:rPr>
+          <w:rFonts w:asciiTheme="minorBidi" w:hAnsiTheme="minorBidi"/>
+          <w:b/>
+          <w:bCs/>
+          <w:rtl/>
+        </w:rPr>
+      </w:pPr>
+      <w:r>
+        <w:rPr>
+          <w:rFonts w:asciiTheme="minorBidi" w:hAnsiTheme="minorBidi" w:hint="cs"/>
+          <w:rtl/>
+          <w:lang w:val="en-IL"/>
+        </w:rPr>
+        <w:t xml:space="preserve">בנוסף יצרנו כרטיסיה חדשה של </w:t>
+      </w:r>
+      <w:r>
+        <w:rPr>
+          <w:rFonts w:asciiTheme="minorBidi" w:hAnsiTheme="minorBidi"/>
+        </w:rPr>
+        <w:t xml:space="preserve">Profile Info </w:t>
+      </w:r>
+      <w:r>
+        <w:rPr>
+          <w:rFonts w:asciiTheme="minorBidi" w:hAnsiTheme="minorBidi" w:hint="cs"/>
+          <w:rtl/>
+        </w:rPr>
+        <w:t xml:space="preserve"> שגם בתוכה נעשה שימוש ב</w:t>
+      </w:r>
+      <w:r>
+        <w:rPr>
+          <w:rFonts w:asciiTheme="minorBidi" w:hAnsiTheme="minorBidi"/>
+        </w:rPr>
+        <w:t>BindingSource</w:t>
+      </w:r>
+      <w:r>
+        <w:rPr>
+          <w:rFonts w:asciiTheme="minorBidi" w:hAnsiTheme="minorBidi" w:hint="cs"/>
+          <w:rtl/>
+        </w:rPr>
+        <w:t xml:space="preserve"> על פרטי המשתמש שמחובר כעת.</w:t>
+      </w:r>
+    </w:p>
+    <w:p>
+      <w:pPr>
+        <w:bidi/>
         <w:rPr>
           <w:rFonts w:asciiTheme="minorBidi" w:hAnsiTheme="minorBidi"/>
           <w:b/>
           <w:bCs/>
           <w:lang w:val="en-IL"/>
         </w:rPr>
-        <w:br/>
-      </w:r>
-      <w:r>
-        <w:rPr>
-          <w:rFonts w:asciiTheme="minorBidi" w:hAnsiTheme="minorBidi"/>
-          <w:rtl/>
-        </w:rPr>
-        <w:t>בטופס הראשי נעשה שימוש ב־</w:t>
-      </w:r>
-      <w:r>
-        <w:rPr>
-          <w:rFonts w:asciiTheme="minorBidi" w:hAnsiTheme="minorBidi"/>
-        </w:rPr>
-        <w:t xml:space="preserve"> </w:t>
-      </w:r>
-      <w:proofErr w:type="spellStart"/>
-      <w:r>
-        <w:rPr>
-          <w:rFonts w:asciiTheme="minorBidi" w:hAnsiTheme="minorBidi"/>
-          <w:lang w:val="en-IL"/>
-        </w:rPr>
-        <w:t>BindingSource</w:t>
-      </w:r>
-      <w:proofErr w:type="spellEnd"/>
-      <w:r>
-        <w:rPr>
-          <w:rFonts w:asciiTheme="minorBidi" w:hAnsiTheme="minorBidi"/>
-          <w:lang w:val="en-IL"/>
-        </w:rPr>
-        <w:t xml:space="preserve"> </w:t>
-      </w:r>
-      <w:r>
-        <w:rPr>
-          <w:rFonts w:asciiTheme="minorBidi" w:hAnsiTheme="minorBidi"/>
-          <w:rtl/>
-        </w:rPr>
-        <w:t>לצורך קישור בין אוספי הנתונים של המשתמש (כגון פוסטים, עמודים, חברים וקבוצות) לבין רכיבי</w:t>
-      </w:r>
-      <w:r>
-        <w:rPr>
-          <w:rFonts w:asciiTheme="minorBidi" w:hAnsiTheme="minorBidi"/>
-          <w:lang w:val="en-IL"/>
-        </w:rPr>
-        <w:t xml:space="preserve"> UI </w:t>
-      </w:r>
-      <w:r>
-        <w:rPr>
-          <w:rFonts w:asciiTheme="minorBidi" w:hAnsiTheme="minorBidi"/>
-          <w:rtl/>
-        </w:rPr>
-        <w:t xml:space="preserve">כמו </w:t>
-      </w:r>
-      <w:proofErr w:type="spellStart"/>
-      <w:r>
-        <w:rPr>
-          <w:rFonts w:asciiTheme="minorBidi" w:hAnsiTheme="minorBidi"/>
-          <w:lang w:val="en-IL"/>
-        </w:rPr>
-        <w:t>ListBox</w:t>
-      </w:r>
-      <w:proofErr w:type="spellEnd"/>
-      <w:r>
-        <w:rPr>
-          <w:rFonts w:asciiTheme="minorBidi" w:hAnsiTheme="minorBidi"/>
-          <w:lang w:val="en-IL"/>
-        </w:rPr>
-        <w:t xml:space="preserve"> </w:t>
-      </w:r>
-      <w:r>
-        <w:rPr>
-          <w:rFonts w:asciiTheme="minorBidi" w:hAnsiTheme="minorBidi"/>
-          <w:rtl/>
-        </w:rPr>
-        <w:t>ו־</w:t>
-      </w:r>
-      <w:proofErr w:type="spellStart"/>
-      <w:r>
-        <w:rPr>
-          <w:rFonts w:asciiTheme="minorBidi" w:hAnsiTheme="minorBidi"/>
-          <w:lang w:val="en-IL"/>
-        </w:rPr>
-        <w:t>PictureBox</w:t>
-      </w:r>
-      <w:proofErr w:type="spellEnd"/>
-      <w:r>
-        <w:rPr>
-          <w:rFonts w:asciiTheme="minorBidi" w:hAnsiTheme="minorBidi" w:hint="cs"/>
-          <w:rtl/>
-          <w:lang w:val="en-IL"/>
-        </w:rPr>
-        <w:t>.</w:t>
-      </w:r>
-    </w:p>
-    <w:p>
-      <w:pPr>
-        <w:bidi/>
-        <w:rPr>
-          <w:rFonts w:asciiTheme="minorBidi" w:hAnsiTheme="minorBidi"/>
-          <w:b/>
-          <w:bCs/>
-          <w:rtl/>
-        </w:rPr>
-      </w:pPr>
-      <w:r>
-        <w:rPr>
-          <w:rFonts w:asciiTheme="minorBidi" w:hAnsiTheme="minorBidi" w:hint="cs"/>
-          <w:rtl/>
-          <w:lang w:val="en-IL"/>
-        </w:rPr>
-        <w:t xml:space="preserve">בנוסף יצרנו כרטיסיה חדשה של </w:t>
-      </w:r>
-      <w:r>
-        <w:rPr>
-          <w:rFonts w:asciiTheme="minorBidi" w:hAnsiTheme="minorBidi"/>
-        </w:rPr>
-        <w:t xml:space="preserve">Profile Info </w:t>
-      </w:r>
-      <w:r>
-        <w:rPr>
-          <w:rFonts w:asciiTheme="minorBidi" w:hAnsiTheme="minorBidi" w:hint="cs"/>
-          <w:rtl/>
-        </w:rPr>
-        <w:t xml:space="preserve"> שגם בתוכה נעשה שימוש ב</w:t>
-      </w:r>
-      <w:proofErr w:type="spellStart"/>
-      <w:r>
-        <w:rPr>
-          <w:rFonts w:asciiTheme="minorBidi" w:hAnsiTheme="minorBidi"/>
-        </w:rPr>
-        <w:t>BindingSource</w:t>
-      </w:r>
-      <w:proofErr w:type="spellEnd"/>
-      <w:r>
-        <w:rPr>
-          <w:rFonts w:asciiTheme="minorBidi" w:hAnsiTheme="minorBidi" w:hint="cs"/>
-          <w:rtl/>
-        </w:rPr>
-        <w:t xml:space="preserve"> על פרטי המשתמש שמחובר כעת.</w:t>
-      </w:r>
-    </w:p>
-    <w:p>
-      <w:pPr>
-        <w:bidi/>
-        <w:rPr>
-          <w:rFonts w:asciiTheme="minorBidi" w:hAnsiTheme="minorBidi"/>
-          <w:b/>
-          <w:bCs/>
-          <w:lang w:val="en-IL"/>
-        </w:rPr>
-      </w:pPr>
-      <w:r>
-        <w:rPr>
-          <w:rFonts w:asciiTheme="minorBidi" w:hAnsiTheme="minorBidi"/>
-          <w:b/>
-          <w:bCs/>
-          <w:lang w:val="en-IL"/>
-        </w:rPr>
-        <w:t xml:space="preserve">• </w:t>
-      </w:r>
-      <w:proofErr w:type="spellStart"/>
-      <w:r>
-        <w:rPr>
-          <w:rFonts w:asciiTheme="minorBidi" w:hAnsiTheme="minorBidi"/>
-          <w:b/>
-          <w:bCs/>
-          <w:lang w:val="en-IL"/>
-        </w:rPr>
-        <w:t>HigherLowerFeature</w:t>
-      </w:r>
-      <w:proofErr w:type="spellEnd"/>
-      <w:r>
-        <w:rPr>
-          <w:rFonts w:asciiTheme="minorBidi" w:hAnsiTheme="minorBidi"/>
-          <w:b/>
-          <w:bCs/>
-          <w:lang w:val="en-IL"/>
-        </w:rPr>
-        <w:br/>
-      </w:r>
-      <w:r>
-        <w:rPr>
-          <w:rFonts w:asciiTheme="minorBidi" w:hAnsiTheme="minorBidi"/>
-          <w:rtl/>
-        </w:rPr>
-        <w:t>בפיצ’ר המשחק נעשה שימוש ב־</w:t>
-      </w:r>
-      <w:r>
-        <w:rPr>
-          <w:rFonts w:asciiTheme="minorBidi" w:hAnsiTheme="minorBidi"/>
-          <w:lang w:val="en-IL"/>
-        </w:rPr>
-        <w:t xml:space="preserve">Two Way Data Binding </w:t>
-      </w:r>
-      <w:r>
-        <w:rPr>
-          <w:rFonts w:asciiTheme="minorBidi" w:hAnsiTheme="minorBidi"/>
-          <w:rtl/>
-        </w:rPr>
-        <w:t xml:space="preserve">בין האובייקט הנוכחי </w:t>
-      </w:r>
-      <w:proofErr w:type="gramStart"/>
-      <w:r>
-        <w:rPr>
-          <w:rFonts w:asciiTheme="minorBidi" w:hAnsiTheme="minorBidi"/>
-          <w:rtl/>
-        </w:rPr>
-        <w:t>במשחק</w:t>
-      </w:r>
-      <w:r>
-        <w:rPr>
-          <w:rFonts w:asciiTheme="minorBidi" w:hAnsiTheme="minorBidi"/>
-          <w:lang w:val="en-IL"/>
-        </w:rPr>
-        <w:t xml:space="preserve"> </w:t>
-      </w:r>
-      <w:r>
-        <w:rPr>
-          <w:rFonts w:asciiTheme="minorBidi" w:hAnsiTheme="minorBidi" w:hint="cs"/>
-          <w:rtl/>
-          <w:lang w:val="en-IL"/>
-        </w:rPr>
-        <w:t xml:space="preserve"> (</w:t>
-      </w:r>
-      <w:proofErr w:type="spellStart"/>
-      <w:proofErr w:type="gramEnd"/>
-      <w:r>
-        <w:rPr>
-          <w:rFonts w:asciiTheme="minorBidi" w:hAnsiTheme="minorBidi"/>
-        </w:rPr>
-        <w:t>FacebookObjectAdapter</w:t>
-      </w:r>
-      <w:proofErr w:type="spellEnd"/>
-      <w:r>
-        <w:rPr>
-          <w:rFonts w:asciiTheme="minorBidi" w:hAnsiTheme="minorBidi" w:hint="cs"/>
-          <w:rtl/>
-        </w:rPr>
-        <w:t>) לבין רכיבי ה-</w:t>
-      </w:r>
-      <w:r>
-        <w:rPr>
-          <w:rFonts w:asciiTheme="minorBidi" w:hAnsiTheme="minorBidi"/>
-        </w:rPr>
-        <w:t>UI</w:t>
-      </w:r>
-      <w:r>
-        <w:rPr>
-          <w:rFonts w:asciiTheme="minorBidi" w:hAnsiTheme="minorBidi" w:hint="cs"/>
-          <w:rtl/>
-        </w:rPr>
-        <w:t xml:space="preserve">. </w:t>
-      </w:r>
-      <w:r>
-        <w:rPr>
-          <w:rFonts w:asciiTheme="minorBidi" w:hAnsiTheme="minorBidi"/>
-          <w:lang w:val="en-IL"/>
-        </w:rPr>
-        <w:br/>
-      </w:r>
-      <w:r>
-        <w:rPr>
-          <w:rFonts w:asciiTheme="minorBidi" w:hAnsiTheme="minorBidi"/>
-          <w:rtl/>
-        </w:rPr>
-        <w:t>בכל סבב משחק מוחלף האובייקט המחובר ל־</w:t>
-      </w:r>
-      <w:proofErr w:type="spellStart"/>
-      <w:r>
-        <w:rPr>
-          <w:rFonts w:asciiTheme="minorBidi" w:hAnsiTheme="minorBidi"/>
-          <w:lang w:val="en-IL"/>
-        </w:rPr>
-        <w:t>BindingSource</w:t>
-      </w:r>
-      <w:proofErr w:type="spellEnd"/>
-      <w:r>
-        <w:rPr>
-          <w:rFonts w:asciiTheme="minorBidi" w:hAnsiTheme="minorBidi" w:hint="cs"/>
-          <w:rtl/>
-          <w:lang w:val="en-IL"/>
-        </w:rPr>
-        <w:t xml:space="preserve"> </w:t>
-      </w:r>
-      <w:r>
-        <w:rPr>
-          <w:rFonts w:asciiTheme="minorBidi" w:hAnsiTheme="minorBidi"/>
-          <w:rtl/>
-        </w:rPr>
-        <w:t>וה־</w:t>
-      </w:r>
-      <w:r>
-        <w:rPr>
-          <w:rFonts w:asciiTheme="minorBidi" w:hAnsiTheme="minorBidi"/>
-          <w:lang w:val="en-IL"/>
-        </w:rPr>
-        <w:t xml:space="preserve">UI </w:t>
-      </w:r>
-      <w:r>
-        <w:rPr>
-          <w:rFonts w:asciiTheme="minorBidi" w:hAnsiTheme="minorBidi" w:hint="cs"/>
-          <w:rtl/>
-          <w:lang w:val="en-IL"/>
-        </w:rPr>
-        <w:t xml:space="preserve"> </w:t>
-      </w:r>
-      <w:r>
-        <w:rPr>
-          <w:rFonts w:asciiTheme="minorBidi" w:hAnsiTheme="minorBidi"/>
-          <w:rtl/>
-        </w:rPr>
-        <w:t>מתעדכן אוטומטית ללא צורך בניהול ידני של העדכונים</w:t>
-      </w:r>
-      <w:r>
-        <w:rPr>
-          <w:rFonts w:asciiTheme="minorBidi" w:hAnsiTheme="minorBidi"/>
-          <w:lang w:val="en-IL"/>
-        </w:rPr>
-        <w:t>.</w:t>
-      </w:r>
+      </w:pPr>
     </w:p>
     <w:p>
       <w:pPr>
@@ -6526,6 +6262,7 @@
   <w:style w:type="character" w:default="1" w:styleId="DefaultParagraphFont">
     <w:name w:val="Default Paragraph Font"/>
     <w:uiPriority w:val="1"/>
+    <w:semiHidden/>
     <w:unhideWhenUsed/>
   </w:style>
   <w:style w:type="table" w:default="1" w:styleId="TableNormal">

</xml_diff>